<commit_message>
ENH:  More response items.
</commit_message>
<xml_diff>
--- a/responseToReviewers.docx
+++ b/responseToReviewers.docx
@@ -286,7 +286,7 @@
         </w:numPr>
       </w:pPr>
       <w:r>
-        <w:t xml:space="preserve">Second, the manuscript has no results. All the results section is [sic] focused</w:t>
+        <w:t xml:space="preserve">Second, the manuscript has no results. All the results section is focused</w:t>
       </w:r>
       <w:r>
         <w:t xml:space="preserve"> </w:t>
@@ -676,38 +676,14 @@
       <w:pPr>
         <w:pStyle w:val="BlockText"/>
       </w:pPr>
-    </w:p>
-    <w:p>
-      <w:pPr>
-        <w:pStyle w:val="BlockText"/>
-      </w:pPr>
-      <w:r>
-        <w:t xml:space="preserve">The pipeline also seem to be</w:t>
-      </w:r>
-      <w:r>
-        <w:t xml:space="preserve"> </w:t>
-      </w:r>
-      <w:r>
-        <w:t xml:space="preserve">repetitive, the N4 correction is mentioned in ln. 26 and then again in</w:t>
-      </w:r>
-      <w:r>
-        <w:t xml:space="preserve"> </w:t>
-      </w:r>
-      <w:r>
-        <w:t xml:space="preserve">ln. 43, which sounds like it was performed twice. Tissue segmentation is</w:t>
-      </w:r>
-      <w:r>
-        <w:t xml:space="preserve"> </w:t>
-      </w:r>
-      <w:r>
-        <w:t xml:space="preserve">mentioned in ln. 39, then it is stated is a Bayesian method (ln 45), and</w:t>
-      </w:r>
-      <w:r>
-        <w:t xml:space="preserve"> </w:t>
-      </w:r>
-      <w:r>
-        <w:t xml:space="preserve">then it is referred to as Atropos in the next page.</w:t>
-      </w:r>
+      <w:r>
+        <w:t xml:space="preserve"> </w:t>
+      </w:r>
+    </w:p>
+    <w:p>
+      <w:pPr>
+        <w:pStyle w:val="BlockText"/>
+      </w:pPr>
     </w:p>
     <w:p>
       <w:pPr>
@@ -734,6 +710,9 @@
         <w:t xml:space="preserve">5</w:t>
       </w:r>
       <w:r>
+        <w:t xml:space="preserve">,</w:t>
+      </w:r>
+      <w:r>
         <w:t xml:space="preserve"> </w:t>
       </w:r>
       <w:r>
@@ -743,13 +722,88 @@
         <w:t xml:space="preserve">6</w:t>
       </w:r>
       <w:r>
-        <w:t xml:space="preserve"> </w:t>
-      </w:r>
-      <w:r>
         <w:rPr>
           <w:vertAlign w:val="superscript"/>
         </w:rPr>
         <w:t xml:space="preserve">7</w:t>
+      </w:r>
+      <w:r>
+        <w:t xml:space="preserve"> </w:t>
+      </w:r>
+    </w:p>
+    <w:p>
+      <w:pPr>
+        <w:pStyle w:val="BlockText"/>
+      </w:pPr>
+      <w:r>
+        <w:t xml:space="preserve">The pipeline also seem to be</w:t>
+      </w:r>
+      <w:r>
+        <w:t xml:space="preserve"> </w:t>
+      </w:r>
+      <w:r>
+        <w:t xml:space="preserve">repetitive, the N4 correction is mentioned in ln. 26 and then again in</w:t>
+      </w:r>
+      <w:r>
+        <w:t xml:space="preserve"> </w:t>
+      </w:r>
+      <w:r>
+        <w:t xml:space="preserve">ln. 43, which sounds like it was performed twice. Tissue segmentation is</w:t>
+      </w:r>
+      <w:r>
+        <w:t xml:space="preserve"> </w:t>
+      </w:r>
+      <w:r>
+        <w:t xml:space="preserve">mentioned in ln. 39, then it is stated is a Bayesian method (ln 45), and</w:t>
+      </w:r>
+      <w:r>
+        <w:t xml:space="preserve"> </w:t>
+      </w:r>
+      <w:r>
+        <w:t xml:space="preserve">then it is referred to as Atropos in the next page.</w:t>
+      </w:r>
+    </w:p>
+    <w:p>
+      <w:pPr>
+        <w:pStyle w:val="BlockText"/>
+      </w:pPr>
+    </w:p>
+    <w:p>
+      <w:pPr>
+        <w:pStyle w:val="BlockText"/>
+      </w:pPr>
+      <w:r>
+        <w:rPr>
+          <w:vertAlign w:val="superscript"/>
+        </w:rPr>
+        <w:t xml:space="preserve">4</w:t>
+      </w:r>
+      <w:r>
+        <w:t xml:space="preserve"> </w:t>
+      </w:r>
+      <w:r>
+        <w:rPr>
+          <w:vertAlign w:val="superscript"/>
+        </w:rPr>
+        <w:t xml:space="preserve">8</w:t>
+      </w:r>
+      <w:r>
+        <w:t xml:space="preserve"> </w:t>
+      </w:r>
+      <w:r>
+        <w:rPr>
+          <w:vertAlign w:val="superscript"/>
+        </w:rPr>
+        <w:t xml:space="preserve">5</w:t>
+      </w:r>
+      <w:r>
+        <w:t xml:space="preserve"> </w:t>
+      </w:r>
+      <w:r>
+        <w:rPr>
+          <w:vertAlign w:val="superscript"/>
+        </w:rPr>
+        <w:t xml:space="preserve">6</w:t>
       </w:r>
       <w:r>
         <w:t xml:space="preserve"> </w:t>
@@ -857,6 +911,47 @@
     </w:p>
     <w:p>
       <w:pPr>
+        <w:pStyle w:val="BlockText"/>
+      </w:pPr>
+      <w:r>
+        <w:t xml:space="preserve"> </w:t>
+      </w:r>
+      <w:r>
+        <w:rPr>
+          <w:vertAlign w:val="superscript"/>
+        </w:rPr>
+        <w:t xml:space="preserve">9,10</w:t>
+      </w:r>
+      <w:r>
+        <w:t xml:space="preserve"> </w:t>
+      </w:r>
+      <w:r>
+        <w:rPr>
+          <w:vertAlign w:val="superscript"/>
+        </w:rPr>
+        <w:t xml:space="preserve">11,12</w:t>
+      </w:r>
+      <w:r>
+        <w:t xml:space="preserve">.</w:t>
+      </w:r>
+      <w:r>
+        <w:t xml:space="preserve"> </w:t>
+      </w:r>
+      <w:r>
+        <w:rPr>
+          <w:vertAlign w:val="superscript"/>
+        </w:rPr>
+        <w:t xml:space="preserve">13</w:t>
+      </w:r>
+      <w:r>
+        <w:t xml:space="preserve"> </w:t>
+      </w:r>
+      <w:r>
+        <w:t xml:space="preserve"> </w:t>
+      </w:r>
+    </w:p>
+    <w:p>
+      <w:pPr>
         <w:pStyle w:val="Compact"/>
         <w:numPr>
           <w:numId w:val="1008"/>
@@ -904,7 +999,7 @@
         <w:rPr>
           <w:vertAlign w:val="superscript"/>
         </w:rPr>
-        <w:t xml:space="preserve">8</w:t>
+        <w:t xml:space="preserve">14</w:t>
       </w:r>
     </w:p>
     <w:p>
@@ -920,7 +1015,7 @@
         <w:rPr>
           <w:vertAlign w:val="superscript"/>
         </w:rPr>
-        <w:t xml:space="preserve">8</w:t>
+        <w:t xml:space="preserve">14</w:t>
       </w:r>
       <w:r>
         <w:t xml:space="preserve"> </w:t>
@@ -1070,7 +1165,7 @@
         <w:rPr>
           <w:vertAlign w:val="superscript"/>
         </w:rPr>
-        <w:t xml:space="preserve">9</w:t>
+        <w:t xml:space="preserve">15</w:t>
       </w:r>
       <w:r>
         <w:t xml:space="preserve"> </w:t>
@@ -1079,7 +1174,7 @@
         <w:rPr>
           <w:vertAlign w:val="superscript"/>
         </w:rPr>
-        <w:t xml:space="preserve">10</w:t>
+        <w:t xml:space="preserve">16</w:t>
       </w:r>
       <w:r>
         <w:t xml:space="preserve"> </w:t>
@@ -1088,7 +1183,7 @@
         <w:rPr>
           <w:vertAlign w:val="superscript"/>
         </w:rPr>
-        <w:t xml:space="preserve">11</w:t>
+        <w:t xml:space="preserve">17</w:t>
       </w:r>
       <w:r>
         <w:t xml:space="preserve">.</w:t>
@@ -1284,6 +1379,11 @@
       <w:r>
         <w:t xml:space="preserve">state-of-the-art brain analysis tools. A good introduction to their capabilities.</w:t>
       </w:r>
+    </w:p>
+    <w:p>
+      <w:pPr>
+        <w:pStyle w:val="BlockText"/>
+      </w:pPr>
     </w:p>
     <w:p>
       <w:pPr>
@@ -1435,7 +1535,31 @@
         <w:pStyle w:val="Bibliography"/>
       </w:pPr>
       <w:r>
-        <w:t xml:space="preserve">5. Avants BB, Tustison NJ, Wu J, Cook PA, Gee JC. An open source multivariate framework for</w:t>
+        <w:t xml:space="preserve">5. Tustison NJ, Shrinidhi KL, Wintermark M, Durst CR, Kandel BM, Gee JC, Grossman MC, Avants BB. Optimal symmetric multimodal templates and concatenated random forests for supervised brain tumor segmentation (simplified) with aNTsR. Neuroinformatics. 2015;13(2):209–25.</w:t>
+      </w:r>
+    </w:p>
+    <w:p>
+      <w:pPr>
+        <w:pStyle w:val="Bibliography"/>
+      </w:pPr>
+      <w:r>
+        <w:t xml:space="preserve">6. Landman BA, Huang AJ, Gifford A, Vikram DS, Lim IAL, Farrell JAD, Bogovic JA, Hua J, Chen M, Jarso S, et al. Multi-parametric neuroimaging reproducibility: A 3-T resource study. Neuroimage. 2011;54(4):2854–66.</w:t>
+      </w:r>
+    </w:p>
+    <w:p>
+      <w:pPr>
+        <w:pStyle w:val="Bibliography"/>
+      </w:pPr>
+      <w:r>
+        <w:t xml:space="preserve">7. Avants BB, Yushkevich P, Pluta J, Minkoff D, Korczykowski M, Detre J, Gee JC. The optimal template effect in hippocampus studies of diseased populations. Neuroimage. 2010;49(3):2457–66.</w:t>
+      </w:r>
+    </w:p>
+    <w:p>
+      <w:pPr>
+        <w:pStyle w:val="Bibliography"/>
+      </w:pPr>
+      <w:r>
+        <w:t xml:space="preserve">8. Avants BB, Tustison NJ, Wu J, Cook PA, Gee JC. An open source multivariate framework for</w:t>
       </w:r>
       <w:r>
         <w:t xml:space="preserve"> </w:t>
@@ -1455,7 +1579,7 @@
         <w:pStyle w:val="Bibliography"/>
       </w:pPr>
       <w:r>
-        <w:t xml:space="preserve">6. Tustison NJ, Shrinidhi KL, Wintermark M, Durst CR, Kandel BM, Gee JC, Grossman MC, Avants BB. Optimal symmetric multimodal templates and concatenated random forests for supervised brain tumor segmentation (simplified) with aNTsR. Neuroinformatics. 2015;13(2):209–25.</w:t>
+        <w:t xml:space="preserve">9. Schapire R. The strength of weak learnability. Machine Learning. 1990;5:197–227.</w:t>
       </w:r>
     </w:p>
     <w:p>
@@ -1463,7 +1587,7 @@
         <w:pStyle w:val="Bibliography"/>
       </w:pPr>
       <w:r>
-        <w:t xml:space="preserve">7. Landman BA, Huang AJ, Gifford A, Vikram DS, Lim IAL, Farrell JAD, Bogovic JA, Hua J, Chen M, Jarso S, et al. Multi-parametric neuroimaging reproducibility: A 3-T resource study. Neuroimage. 2011;54(4):2854–66.</w:t>
+        <w:t xml:space="preserve">10. Freund Y, Schapire R. A decision-theoretic generalization of on-line learning and an application to boosting. Journal of Computer and System Sciences. 1997;55:119–139.</w:t>
       </w:r>
     </w:p>
     <w:p>
@@ -1471,7 +1595,7 @@
         <w:pStyle w:val="Bibliography"/>
       </w:pPr>
       <w:r>
-        <w:t xml:space="preserve">8. Moen KG, Brezova V, Skandsen T, Håberg AK, Folvik M, Vik A. Traumatic axonal injury: The prognostic value of lesion load in corpus callosum, brain stem, and thalamus in different magnetic resonance imaging sequences. J Neurotrauma. 2014;31(17):1486–96.</w:t>
+        <w:t xml:space="preserve">11. Ho TK. Random decision forests. In: Document analysis and recognition, 1995., proceedings of the third international conference on. Vol. 1. 1995. pp. 278–282 vol.1.</w:t>
       </w:r>
     </w:p>
     <w:p>
@@ -1479,7 +1603,7 @@
         <w:pStyle w:val="Bibliography"/>
       </w:pPr>
       <w:r>
-        <w:t xml:space="preserve">9. Anbeek P, Vincken KL, Osch MJP van, Bisschops RHC, Grond J van der. Probabilistic segmentation of white matter lesions in mR imaging. Neuroimage. 2004;21(3):1037–44.</w:t>
+        <w:t xml:space="preserve">12. Amit Y, Geman D. Shape quantization and recognition with randomized trees. Neural Computation. 1997;9:1545–1588.</w:t>
       </w:r>
     </w:p>
     <w:p>
@@ -1487,7 +1611,7 @@
         <w:pStyle w:val="Bibliography"/>
       </w:pPr>
       <w:r>
-        <w:t xml:space="preserve">10. Tustison NJ, Avants BB. Explicit B-spline regularization in diffeomorphic image registration. Front Neuroinform. 2013;7:39.</w:t>
+        <w:t xml:space="preserve">13. Breiman L. Random forests. In: Machine learning. 2001. pp. 5–32.</w:t>
       </w:r>
     </w:p>
     <w:p>
@@ -1495,7 +1619,31 @@
         <w:pStyle w:val="Bibliography"/>
       </w:pPr>
       <w:r>
-        <w:t xml:space="preserve">11. Avants BB, Tustison NJ, Song G, Cook PA, Klein A, Gee JC. A reproducible evaluation of ANTs similarity metric performance in brain image registration. Neuroimage. 2011;54(3):2033–44.</w:t>
+        <w:t xml:space="preserve">14. Moen KG, Brezova V, Skandsen T, Håberg AK, Folvik M, Vik A. Traumatic axonal injury: The prognostic value of lesion load in corpus callosum, brain stem, and thalamus in different magnetic resonance imaging sequences. J Neurotrauma. 2014;31(17):1486–96.</w:t>
+      </w:r>
+    </w:p>
+    <w:p>
+      <w:pPr>
+        <w:pStyle w:val="Bibliography"/>
+      </w:pPr>
+      <w:r>
+        <w:t xml:space="preserve">15. Anbeek P, Vincken KL, Osch MJP van, Bisschops RHC, Grond J van der. Probabilistic segmentation of white matter lesions in mR imaging. Neuroimage. 2004;21(3):1037–44.</w:t>
+      </w:r>
+    </w:p>
+    <w:p>
+      <w:pPr>
+        <w:pStyle w:val="Bibliography"/>
+      </w:pPr>
+      <w:r>
+        <w:t xml:space="preserve">16. Tustison NJ, Avants BB. Explicit B-spline regularization in diffeomorphic image registration. Front Neuroinform. 2013;7:39.</w:t>
+      </w:r>
+    </w:p>
+    <w:p>
+      <w:pPr>
+        <w:pStyle w:val="Bibliography"/>
+      </w:pPr>
+      <w:r>
+        <w:t xml:space="preserve">17. Avants BB, Tustison NJ, Song G, Cook PA, Klein A, Gee JC. A reproducible evaluation of ANTs similarity metric performance in brain image registration. Neuroimage. 2011;54(3):2033–44.</w:t>
       </w:r>
     </w:p>
     <w:sectPr/>
@@ -1606,7 +1754,7 @@
     </w:lvl>
   </w:abstractNum>
   <w:abstractNum w:abstractNumId="990">
-    <w:nsid w:val="7cfc35dc"/>
+    <w:nsid w:val="c01a76dc"/>
     <w:multiLevelType w:val="multilevel"/>
     <w:lvl w:ilvl="0">
       <w:numFmt w:val="bullet"/>
@@ -1687,7 +1835,7 @@
     </w:lvl>
   </w:abstractNum>
   <w:abstractNum w:abstractNumId="99411">
-    <w:nsid w:val="e81e030c"/>
+    <w:nsid w:val="2d9d616a"/>
     <w:multiLevelType w:val="multilevel"/>
     <w:lvl w:ilvl="0">
       <w:start w:val="1"/>
@@ -1775,7 +1923,7 @@
     </w:lvl>
   </w:abstractNum>
   <w:abstractNum w:abstractNumId="99412">
-    <w:nsid w:val="2aa2d14e"/>
+    <w:nsid w:val="4328425a"/>
     <w:multiLevelType w:val="multilevel"/>
     <w:lvl w:ilvl="0">
       <w:start w:val="2"/>
@@ -1863,7 +2011,7 @@
     </w:lvl>
   </w:abstractNum>
   <w:abstractNum w:abstractNumId="99413">
-    <w:nsid w:val="38cd2fd6"/>
+    <w:nsid w:val="dddce2c1"/>
     <w:multiLevelType w:val="multilevel"/>
     <w:lvl w:ilvl="0">
       <w:start w:val="3"/>
@@ -1951,7 +2099,7 @@
     </w:lvl>
   </w:abstractNum>
   <w:abstractNum w:abstractNumId="99414">
-    <w:nsid w:val="64ef98ca"/>
+    <w:nsid w:val="9bf332fc"/>
     <w:multiLevelType w:val="multilevel"/>
     <w:lvl w:ilvl="0">
       <w:start w:val="4"/>
@@ -2039,7 +2187,7 @@
     </w:lvl>
   </w:abstractNum>
   <w:abstractNum w:abstractNumId="99415">
-    <w:nsid w:val="b388930f"/>
+    <w:nsid w:val="3f9fa7e8"/>
     <w:multiLevelType w:val="multilevel"/>
     <w:lvl w:ilvl="0">
       <w:start w:val="5"/>
@@ -2127,7 +2275,7 @@
     </w:lvl>
   </w:abstractNum>
   <w:abstractNum w:abstractNumId="99416">
-    <w:nsid w:val="c0bb3d95"/>
+    <w:nsid w:val="9e1b184f"/>
     <w:multiLevelType w:val="multilevel"/>
     <w:lvl w:ilvl="0">
       <w:start w:val="6"/>
@@ -2215,7 +2363,7 @@
     </w:lvl>
   </w:abstractNum>
   <w:abstractNum w:abstractNumId="99417">
-    <w:nsid w:val="4b932701"/>
+    <w:nsid w:val="45b3b931"/>
     <w:multiLevelType w:val="multilevel"/>
     <w:lvl w:ilvl="0">
       <w:start w:val="7"/>
@@ -2303,7 +2451,7 @@
     </w:lvl>
   </w:abstractNum>
   <w:abstractNum w:abstractNumId="99418">
-    <w:nsid w:val="d6bf3b98"/>
+    <w:nsid w:val="2188cdc5"/>
     <w:multiLevelType w:val="multilevel"/>
     <w:lvl w:ilvl="0">
       <w:start w:val="8"/>
@@ -2391,7 +2539,7 @@
     </w:lvl>
   </w:abstractNum>
   <w:abstractNum w:abstractNumId="99419">
-    <w:nsid w:val="af715d87"/>
+    <w:nsid w:val="da035bb0"/>
     <w:multiLevelType w:val="multilevel"/>
     <w:lvl w:ilvl="0">
       <w:start w:val="9"/>
@@ -2479,7 +2627,7 @@
     </w:lvl>
   </w:abstractNum>
   <w:abstractNum w:abstractNumId="994110">
-    <w:nsid w:val="4092c4a7"/>
+    <w:nsid w:val="11e662df"/>
     <w:multiLevelType w:val="multilevel"/>
     <w:lvl w:ilvl="0">
       <w:start w:val="10"/>
@@ -2567,7 +2715,7 @@
     </w:lvl>
   </w:abstractNum>
   <w:abstractNum w:abstractNumId="994111">
-    <w:nsid w:val="a6d67aff"/>
+    <w:nsid w:val="287bf676"/>
     <w:multiLevelType w:val="multilevel"/>
     <w:lvl w:ilvl="0">
       <w:start w:val="11"/>
@@ -2655,7 +2803,7 @@
     </w:lvl>
   </w:abstractNum>
   <w:abstractNum w:abstractNumId="994112">
-    <w:nsid w:val="c7e614c0"/>
+    <w:nsid w:val="cbb920bd"/>
     <w:multiLevelType w:val="multilevel"/>
     <w:lvl w:ilvl="0">
       <w:start w:val="12"/>
@@ -2743,7 +2891,7 @@
     </w:lvl>
   </w:abstractNum>
   <w:abstractNum w:abstractNumId="994113">
-    <w:nsid w:val="d331aa3b"/>
+    <w:nsid w:val="372f44b9"/>
     <w:multiLevelType w:val="multilevel"/>
     <w:lvl w:ilvl="0">
       <w:start w:val="13"/>
@@ -2831,7 +2979,7 @@
     </w:lvl>
   </w:abstractNum>
   <w:abstractNum w:abstractNumId="994114">
-    <w:nsid w:val="1fdcc913"/>
+    <w:nsid w:val="f418cfb1"/>
     <w:multiLevelType w:val="multilevel"/>
     <w:lvl w:ilvl="0">
       <w:start w:val="14"/>
@@ -2919,7 +3067,7 @@
     </w:lvl>
   </w:abstractNum>
   <w:abstractNum w:abstractNumId="994115">
-    <w:nsid w:val="2d283f4f"/>
+    <w:nsid w:val="fdc7f4be"/>
     <w:multiLevelType w:val="multilevel"/>
     <w:lvl w:ilvl="0">
       <w:start w:val="15"/>

</xml_diff>